<commit_message>
Functional testing student 3
</commit_message>
<xml_diff>
--- a/reports/C3/Repository Usage Agreement Report.docx
+++ b/reports/C3/Repository Usage Agreement Report.docx
@@ -49,7 +49,7 @@
           <w:noProof/>
         </w:rPr>
         <w:drawing>
-          <wp:inline distT="0" distB="0" distL="0" distR="0" wp14:anchorId="228360F5" wp14:editId="7DF8449C">
+          <wp:inline distT="0" distB="0" distL="0" distR="0" wp14:anchorId="228360F5" wp14:editId="0A8C4E27">
             <wp:extent cx="4625340" cy="4625340"/>
             <wp:effectExtent l="0" t="0" r="0" b="0"/>
             <wp:docPr id="1300111391" name="Picture 1300111391"/>
@@ -457,7 +457,7 @@
           <w:r>
             <w:fldChar w:fldCharType="separate"/>
           </w:r>
-          <w:hyperlink w:anchor="_Toc209514130" w:history="1">
+          <w:hyperlink w:anchor="_Toc210938784" w:history="1">
             <w:r>
               <w:rPr>
                 <w:rStyle w:val="Hipervnculo"/>
@@ -495,7 +495,7 @@
               <w:rPr>
                 <w:webHidden/>
               </w:rPr>
-              <w:instrText xml:space="preserve"> PAGEREF _Toc209514130 \h </w:instrText>
+              <w:instrText xml:space="preserve"> PAGEREF _Toc210938784 \h </w:instrText>
             </w:r>
             <w:r>
               <w:rPr>
@@ -532,7 +532,7 @@
               <w14:ligatures w14:val="standardContextual"/>
             </w:rPr>
           </w:pPr>
-          <w:hyperlink w:anchor="_Toc209514131" w:history="1">
+          <w:hyperlink w:anchor="_Toc210938785" w:history="1">
             <w:r>
               <w:rPr>
                 <w:rStyle w:val="Hipervnculo"/>
@@ -570,7 +570,7 @@
               <w:rPr>
                 <w:webHidden/>
               </w:rPr>
-              <w:instrText xml:space="preserve"> PAGEREF _Toc209514131 \h </w:instrText>
+              <w:instrText xml:space="preserve"> PAGEREF _Toc210938785 \h </w:instrText>
             </w:r>
             <w:r>
               <w:rPr>
@@ -607,7 +607,7 @@
               <w14:ligatures w14:val="standardContextual"/>
             </w:rPr>
           </w:pPr>
-          <w:hyperlink w:anchor="_Toc209514132" w:history="1">
+          <w:hyperlink w:anchor="_Toc210938786" w:history="1">
             <w:r>
               <w:rPr>
                 <w:rStyle w:val="Hipervnculo"/>
@@ -645,7 +645,7 @@
               <w:rPr>
                 <w:webHidden/>
               </w:rPr>
-              <w:instrText xml:space="preserve"> PAGEREF _Toc209514132 \h </w:instrText>
+              <w:instrText xml:space="preserve"> PAGEREF _Toc210938786 \h </w:instrText>
             </w:r>
             <w:r>
               <w:rPr>
@@ -682,7 +682,7 @@
               <w14:ligatures w14:val="standardContextual"/>
             </w:rPr>
           </w:pPr>
-          <w:hyperlink w:anchor="_Toc209514133" w:history="1">
+          <w:hyperlink w:anchor="_Toc210938787" w:history="1">
             <w:r>
               <w:rPr>
                 <w:rStyle w:val="Hipervnculo"/>
@@ -720,7 +720,7 @@
               <w:rPr>
                 <w:webHidden/>
               </w:rPr>
-              <w:instrText xml:space="preserve"> PAGEREF _Toc209514133 \h </w:instrText>
+              <w:instrText xml:space="preserve"> PAGEREF _Toc210938787 \h </w:instrText>
             </w:r>
             <w:r>
               <w:rPr>
@@ -764,7 +764,7 @@
               <w14:ligatures w14:val="standardContextual"/>
             </w:rPr>
           </w:pPr>
-          <w:hyperlink w:anchor="_Toc209514134" w:history="1">
+          <w:hyperlink w:anchor="_Toc210938788" w:history="1">
             <w:r>
               <w:rPr>
                 <w:rStyle w:val="Hipervnculo"/>
@@ -810,7 +810,7 @@
                 <w:noProof/>
                 <w:webHidden/>
               </w:rPr>
-              <w:instrText xml:space="preserve"> PAGEREF _Toc209514134 \h </w:instrText>
+              <w:instrText xml:space="preserve"> PAGEREF _Toc210938788 \h </w:instrText>
             </w:r>
             <w:r>
               <w:rPr>
@@ -858,7 +858,7 @@
               <w14:ligatures w14:val="standardContextual"/>
             </w:rPr>
           </w:pPr>
-          <w:hyperlink w:anchor="_Toc209514135" w:history="1">
+          <w:hyperlink w:anchor="_Toc210938789" w:history="1">
             <w:r>
               <w:rPr>
                 <w:rStyle w:val="Hipervnculo"/>
@@ -904,7 +904,7 @@
                 <w:noProof/>
                 <w:webHidden/>
               </w:rPr>
-              <w:instrText xml:space="preserve"> PAGEREF _Toc209514135 \h </w:instrText>
+              <w:instrText xml:space="preserve"> PAGEREF _Toc210938789 \h </w:instrText>
             </w:r>
             <w:r>
               <w:rPr>
@@ -945,7 +945,7 @@
               <w14:ligatures w14:val="standardContextual"/>
             </w:rPr>
           </w:pPr>
-          <w:hyperlink w:anchor="_Toc209514136" w:history="1">
+          <w:hyperlink w:anchor="_Toc210938790" w:history="1">
             <w:r>
               <w:rPr>
                 <w:rStyle w:val="Hipervnculo"/>
@@ -983,7 +983,7 @@
               <w:rPr>
                 <w:webHidden/>
               </w:rPr>
-              <w:instrText xml:space="preserve"> PAGEREF _Toc209514136 \h </w:instrText>
+              <w:instrText xml:space="preserve"> PAGEREF _Toc210938790 \h </w:instrText>
             </w:r>
             <w:r>
               <w:rPr>
@@ -1020,7 +1020,7 @@
               <w14:ligatures w14:val="standardContextual"/>
             </w:rPr>
           </w:pPr>
-          <w:hyperlink w:anchor="_Toc209514137" w:history="1">
+          <w:hyperlink w:anchor="_Toc210938791" w:history="1">
             <w:r>
               <w:rPr>
                 <w:rStyle w:val="Hipervnculo"/>
@@ -1058,7 +1058,7 @@
               <w:rPr>
                 <w:webHidden/>
               </w:rPr>
-              <w:instrText xml:space="preserve"> PAGEREF _Toc209514137 \h </w:instrText>
+              <w:instrText xml:space="preserve"> PAGEREF _Toc210938791 \h </w:instrText>
             </w:r>
             <w:r>
               <w:rPr>
@@ -1128,7 +1128,7 @@
       <w:pPr>
         <w:pStyle w:val="Ttulo1"/>
       </w:pPr>
-      <w:bookmarkStart w:id="0" w:name="_Toc209514130"/>
+      <w:bookmarkStart w:id="0" w:name="_Toc210938784"/>
       <w:r>
         <w:lastRenderedPageBreak/>
         <w:t>Executive Summary</w:t>
@@ -1261,7 +1261,7 @@
       <w:pPr>
         <w:pStyle w:val="Ttulo1"/>
       </w:pPr>
-      <w:bookmarkStart w:id="1" w:name="_Toc209514131"/>
+      <w:bookmarkStart w:id="1" w:name="_Toc210938785"/>
       <w:r>
         <w:lastRenderedPageBreak/>
         <w:t>Revision Table</w:t>
@@ -1631,7 +1631,7 @@
       <w:pPr>
         <w:pStyle w:val="Ttulo1"/>
       </w:pPr>
-      <w:bookmarkStart w:id="2" w:name="_Toc209514132"/>
+      <w:bookmarkStart w:id="2" w:name="_Toc210938786"/>
       <w:r>
         <w:lastRenderedPageBreak/>
         <w:t>Introduction</w:t>
@@ -1689,7 +1689,7 @@
       <w:pPr>
         <w:pStyle w:val="Ttulo1"/>
       </w:pPr>
-      <w:bookmarkStart w:id="3" w:name="_Toc209514133"/>
+      <w:bookmarkStart w:id="3" w:name="_Toc210938787"/>
       <w:r>
         <w:lastRenderedPageBreak/>
         <w:t>Contents</w:t>
@@ -1700,7 +1700,7 @@
       <w:pPr>
         <w:pStyle w:val="Ttulo2"/>
       </w:pPr>
-      <w:bookmarkStart w:id="4" w:name="_Toc209514134"/>
+      <w:bookmarkStart w:id="4" w:name="_Toc210938788"/>
       <w:r>
         <w:t>Usage agreement</w:t>
       </w:r>
@@ -1755,7 +1755,7 @@
       <w:pPr>
         <w:pStyle w:val="Ttulo2"/>
       </w:pPr>
-      <w:bookmarkStart w:id="5" w:name="_Toc209514135"/>
+      <w:bookmarkStart w:id="5" w:name="_Toc210938789"/>
       <w:r>
         <w:t>Signatures</w:t>
       </w:r>
@@ -2936,7 +2936,7 @@
       <w:pPr>
         <w:pStyle w:val="Ttulo1"/>
       </w:pPr>
-      <w:bookmarkStart w:id="6" w:name="_Toc209514136"/>
+      <w:bookmarkStart w:id="6" w:name="_Toc210938790"/>
       <w:r>
         <w:lastRenderedPageBreak/>
         <w:t>Conclusions</w:t>
@@ -3024,7 +3024,7 @@
       <w:pPr>
         <w:pStyle w:val="Ttulo1"/>
       </w:pPr>
-      <w:bookmarkStart w:id="7" w:name="_Toc209514137"/>
+      <w:bookmarkStart w:id="7" w:name="_Toc210938791"/>
       <w:r>
         <w:lastRenderedPageBreak/>
         <w:t>Bibliography</w:t>

</xml_diff>